<commit_message>
Acta 5 - resum enemics
</commit_message>
<xml_diff>
--- a/Actas/2020.08.15_Acta  4.docx
+++ b/Actas/2020.08.15_Acta  4.docx
@@ -2,148 +2,160 @@
 <file path=word/document.xml><?xml version="1.0" encoding="utf-8"?>
 <w:document xmlns:wpc="http://schemas.microsoft.com/office/word/2010/wordprocessingCanvas" xmlns:cx="http://schemas.microsoft.com/office/drawing/2014/chartex" xmlns:mc="http://schemas.openxmlformats.org/markup-compatibility/2006" xmlns:o="urn:schemas-microsoft-com:office:office" xmlns:r="http://schemas.openxmlformats.org/officeDocument/2006/relationships" xmlns:m="http://schemas.openxmlformats.org/officeDocument/2006/math" xmlns:v="urn:schemas-microsoft-com:vml" xmlns:wp14="http://schemas.microsoft.com/office/word/2010/wordprocessingDrawing" xmlns:wp="http://schemas.openxmlformats.org/drawingml/2006/wordprocessingDrawing" xmlns:w10="urn:schemas-microsoft-com:office:word" xmlns:w="http://schemas.openxmlformats.org/wordprocessingml/2006/main" xmlns:w14="http://schemas.microsoft.com/office/word/2010/wordml" xmlns:w15="http://schemas.microsoft.com/office/word/2012/wordml" xmlns:w16se="http://schemas.microsoft.com/office/word/2015/wordml/symex" xmlns:wpg="http://schemas.microsoft.com/office/word/2010/wordprocessingGroup" xmlns:wpi="http://schemas.microsoft.com/office/word/2010/wordprocessingInk" xmlns:wne="http://schemas.microsoft.com/office/word/2006/wordml" xmlns:wps="http://schemas.microsoft.com/office/word/2010/wordprocessingShape" mc:Ignorable="w14 w15 w16se wp14">
   <w:body>
-    <w:p/>
     <w:p>
+      <w:pPr>
+        <w:rPr>
+          <w:b/>
+        </w:rPr>
+      </w:pPr>
       <w:r>
+        <w:rPr>
+          <w:b/>
+        </w:rPr>
         <w:t>Disseny</w:t>
       </w:r>
     </w:p>
+    <w:tbl>
+      <w:tblPr>
+        <w:tblStyle w:val="Tablaconcuadrcula"/>
+        <w:tblW w:w="0" w:type="auto"/>
+        <w:tblInd w:w="720" w:type="dxa"/>
+        <w:tblLook w:val="04A0" w:firstRow="1" w:lastRow="0" w:firstColumn="1" w:lastColumn="0" w:noHBand="0" w:noVBand="1"/>
+      </w:tblPr>
+      <w:tblGrid>
+        <w:gridCol w:w="2394"/>
+        <w:gridCol w:w="5380"/>
+      </w:tblGrid>
+      <w:tr>
+        <w:tc>
+          <w:tcPr>
+            <w:tcW w:w="7774" w:type="dxa"/>
+            <w:gridSpan w:val="2"/>
+            <w:shd w:val="clear" w:color="auto" w:fill="767171" w:themeFill="background2" w:themeFillShade="80"/>
+            <w:vAlign w:val="center"/>
+          </w:tcPr>
+          <w:p>
+            <w:pPr>
+              <w:pStyle w:val="Prrafodelista"/>
+              <w:ind w:left="0"/>
+              <w:jc w:val="center"/>
+            </w:pPr>
+            <w:r>
+              <w:t>Taula velocitats</w:t>
+            </w:r>
+          </w:p>
+        </w:tc>
+      </w:tr>
+      <w:tr>
+        <w:tc>
+          <w:tcPr>
+            <w:tcW w:w="2394" w:type="dxa"/>
+            <w:vAlign w:val="center"/>
+          </w:tcPr>
+          <w:p>
+            <w:pPr>
+              <w:pStyle w:val="Prrafodelista"/>
+              <w:ind w:left="0"/>
+            </w:pPr>
+            <w:r>
+              <w:t>Caminar</w:t>
+            </w:r>
+          </w:p>
+        </w:tc>
+        <w:tc>
+          <w:tcPr>
+            <w:tcW w:w="5380" w:type="dxa"/>
+            <w:vAlign w:val="center"/>
+          </w:tcPr>
+          <w:p>
+            <w:pPr>
+              <w:pStyle w:val="Prrafodelista"/>
+              <w:ind w:left="0"/>
+            </w:pPr>
+            <w:r>
+              <w:t>1</w:t>
+            </w:r>
+          </w:p>
+        </w:tc>
+      </w:tr>
+      <w:tr>
+        <w:tc>
+          <w:tcPr>
+            <w:tcW w:w="2394" w:type="dxa"/>
+            <w:vAlign w:val="center"/>
+          </w:tcPr>
+          <w:p>
+            <w:pPr>
+              <w:pStyle w:val="Prrafodelista"/>
+              <w:ind w:left="0"/>
+            </w:pPr>
+            <w:r>
+              <w:t>Córrer</w:t>
+            </w:r>
+          </w:p>
+        </w:tc>
+        <w:tc>
+          <w:tcPr>
+            <w:tcW w:w="5380" w:type="dxa"/>
+            <w:vAlign w:val="center"/>
+          </w:tcPr>
+          <w:p>
+            <w:pPr>
+              <w:pStyle w:val="Prrafodelista"/>
+              <w:ind w:left="0"/>
+            </w:pPr>
+            <w:r>
+              <w:t>1.5</w:t>
+            </w:r>
+          </w:p>
+        </w:tc>
+      </w:tr>
+      <w:tr>
+        <w:tc>
+          <w:tcPr>
+            <w:tcW w:w="2394" w:type="dxa"/>
+            <w:vAlign w:val="center"/>
+          </w:tcPr>
+          <w:p>
+            <w:pPr>
+              <w:pStyle w:val="Prrafodelista"/>
+              <w:ind w:left="0"/>
+            </w:pPr>
+          </w:p>
+        </w:tc>
+        <w:tc>
+          <w:tcPr>
+            <w:tcW w:w="5380" w:type="dxa"/>
+            <w:vAlign w:val="center"/>
+          </w:tcPr>
+          <w:p>
+            <w:pPr>
+              <w:pStyle w:val="Prrafodelista"/>
+              <w:ind w:left="0"/>
+            </w:pPr>
+          </w:p>
+        </w:tc>
+      </w:tr>
+    </w:tbl>
     <w:p>
       <w:pPr>
         <w:pStyle w:val="Prrafodelista"/>
-        <w:numPr>
-          <w:ilvl w:val="0"/>
-          <w:numId w:val="2"/>
-        </w:numPr>
+      </w:pPr>
+    </w:p>
+    <w:p>
+      <w:pPr>
+        <w:jc w:val="both"/>
       </w:pPr>
       <w:r>
-        <w:t xml:space="preserve">La primera fase de la primera illa s’utilitzarà com a </w:t>
+        <w:t>Ha començat a dissenyar el camí del jugador a la part del bosc i la cova inicial. Es planteja que la cova potser està en una posició massa baixa com per fer un moment (</w:t>
       </w:r>
       <w:proofErr w:type="spellStart"/>
       <w:r>
-        <w:t>Demo</w:t>
+        <w:t>Breath</w:t>
       </w:r>
       <w:proofErr w:type="spellEnd"/>
       <w:r>
-        <w:t xml:space="preserve">, ha de sortir </w:t>
-      </w:r>
-      <w:proofErr w:type="spellStart"/>
-      <w:r>
-        <w:t>Perfect</w:t>
-      </w:r>
-      <w:proofErr w:type="spellEnd"/>
-      <w:r>
-        <w:t>!</w:t>
-      </w:r>
-    </w:p>
-    <w:p>
-      <w:pPr>
-        <w:pStyle w:val="Prrafodelista"/>
-        <w:numPr>
-          <w:ilvl w:val="0"/>
-          <w:numId w:val="2"/>
-        </w:numPr>
-      </w:pPr>
-      <w:r>
-        <w:t>Opcions per fer correctament la mida de l’illa:</w:t>
-      </w:r>
-    </w:p>
-    <w:p>
-      <w:pPr>
-        <w:pStyle w:val="Prrafodelista"/>
-        <w:numPr>
-          <w:ilvl w:val="1"/>
-          <w:numId w:val="2"/>
-        </w:numPr>
-      </w:pPr>
-      <w:r>
-        <w:t xml:space="preserve">Fer un </w:t>
-      </w:r>
-      <w:proofErr w:type="spellStart"/>
-      <w:r>
-        <w:t>whiteboxing</w:t>
-      </w:r>
-      <w:proofErr w:type="spellEnd"/>
-      <w:r>
-        <w:t xml:space="preserve"> amb </w:t>
-      </w:r>
-      <w:proofErr w:type="spellStart"/>
-      <w:r>
-        <w:t>unity</w:t>
-      </w:r>
-      <w:proofErr w:type="spellEnd"/>
-      <w:r>
-        <w:t xml:space="preserve"> i exportar-lo a </w:t>
-      </w:r>
-      <w:proofErr w:type="spellStart"/>
-      <w:r>
-        <w:t>fbx</w:t>
-      </w:r>
-      <w:proofErr w:type="spellEnd"/>
-    </w:p>
-    <w:p>
-      <w:pPr>
-        <w:pStyle w:val="Prrafodelista"/>
-        <w:numPr>
-          <w:ilvl w:val="0"/>
-          <w:numId w:val="2"/>
-        </w:numPr>
-      </w:pPr>
-      <w:r>
-        <w:t xml:space="preserve">A l’aigua no es pot estar així que hi haurà col·lisions per no poder passar, però per si un cas el jugador aconsegueix passar -&gt; </w:t>
-      </w:r>
-      <w:proofErr w:type="spellStart"/>
-      <w:r>
-        <w:t>instakill</w:t>
-      </w:r>
-      <w:proofErr w:type="spellEnd"/>
-      <w:r>
-        <w:t xml:space="preserve"> i apareix al costat del riu (possible enemic a la vora per castigar?, potser jugadors utilitzen per </w:t>
-      </w:r>
-      <w:proofErr w:type="spellStart"/>
-      <w:r>
-        <w:t>farmejar</w:t>
-      </w:r>
-      <w:proofErr w:type="spellEnd"/>
-      <w:r>
-        <w:t>...</w:t>
-      </w:r>
-      <w:r>
-        <w:t>)</w:t>
-      </w:r>
-    </w:p>
-    <w:p>
-      <w:pPr>
-        <w:pStyle w:val="Prrafodelista"/>
-        <w:numPr>
-          <w:ilvl w:val="0"/>
-          <w:numId w:val="2"/>
-        </w:numPr>
-      </w:pPr>
-      <w:r>
-        <w:t xml:space="preserve">Mates </w:t>
-      </w:r>
-      <w:proofErr w:type="spellStart"/>
-      <w:r>
-        <w:t>boss</w:t>
-      </w:r>
-      <w:proofErr w:type="spellEnd"/>
-      <w:r>
-        <w:t xml:space="preserve"> i et dóna una peça amb la que tornes a la zona del canó, l’arregles i et dispara</w:t>
-      </w:r>
-      <w:r>
-        <w:t xml:space="preserve"> </w:t>
-      </w:r>
-      <w:r>
-        <w:t>(</w:t>
-      </w:r>
-      <w:proofErr w:type="spellStart"/>
-      <w:r>
-        <w:t>this</w:t>
-      </w:r>
-      <w:proofErr w:type="spellEnd"/>
-      <w:r>
-        <w:t xml:space="preserve"> is </w:t>
+        <w:t xml:space="preserve"> of </w:t>
       </w:r>
       <w:proofErr w:type="spellStart"/>
       <w:r>
@@ -155,164 +167,1332 @@
       </w:r>
       <w:proofErr w:type="spellStart"/>
       <w:r>
-        <w:t>end</w:t>
+        <w:t>wild</w:t>
       </w:r>
       <w:proofErr w:type="spellEnd"/>
       <w:r>
-        <w:t xml:space="preserve">, </w:t>
+        <w:t>).</w:t>
+      </w:r>
+    </w:p>
+    <w:p>
+      <w:pPr>
+        <w:jc w:val="both"/>
+      </w:pPr>
+      <w:r>
+        <w:t>Hi ha zones que estaran “bloquejades” amb enemics molt forts per guiar el jugador pel camí pel que volem que vagi.</w:t>
+      </w:r>
+    </w:p>
+    <w:p>
+      <w:pPr>
+        <w:jc w:val="both"/>
+      </w:pPr>
+      <w:r>
+        <w:t xml:space="preserve">Al segon </w:t>
       </w:r>
       <w:proofErr w:type="spellStart"/>
       <w:r>
-        <w:t>my</w:t>
+        <w:t>checkpoint</w:t>
       </w:r>
       <w:proofErr w:type="spellEnd"/>
       <w:r>
-        <w:t xml:space="preserve"> </w:t>
+        <w:t xml:space="preserve"> l’NPC et subministra uns quants materials i t’ensenya a </w:t>
       </w:r>
       <w:proofErr w:type="spellStart"/>
       <w:r>
-        <w:t>only</w:t>
+        <w:t>craftear</w:t>
       </w:r>
       <w:proofErr w:type="spellEnd"/>
       <w:r>
-        <w:t xml:space="preserve"> </w:t>
-      </w:r>
-      <w:proofErr w:type="spellStart"/>
-      <w:r>
-        <w:t>friend</w:t>
-      </w:r>
-      <w:proofErr w:type="spellEnd"/>
-      <w:r>
-        <w:t xml:space="preserve">, </w:t>
-      </w:r>
-      <w:proofErr w:type="spellStart"/>
-      <w:r>
-        <w:t>the</w:t>
-      </w:r>
-      <w:proofErr w:type="spellEnd"/>
-      <w:r>
-        <w:t xml:space="preserve"> </w:t>
-      </w:r>
-      <w:proofErr w:type="spellStart"/>
-      <w:r>
-        <w:t>end</w:t>
-      </w:r>
-      <w:proofErr w:type="spellEnd"/>
-      <w:r>
-        <w:t>)</w:t>
-      </w:r>
-    </w:p>
-    <w:p>
-      <w:r>
-        <w:t>Mapa/Art</w:t>
-      </w:r>
-    </w:p>
-    <w:p>
-      <w:pPr>
-        <w:pStyle w:val="Prrafodelista"/>
-        <w:numPr>
-          <w:ilvl w:val="0"/>
-          <w:numId w:val="1"/>
-        </w:numPr>
-      </w:pPr>
-      <w:r>
-        <w:t xml:space="preserve">Disseny i art han fet unes </w:t>
-      </w:r>
-      <w:proofErr w:type="spellStart"/>
-      <w:r>
-        <w:t>moodboards</w:t>
-      </w:r>
-      <w:proofErr w:type="spellEnd"/>
-      <w:r>
-        <w:t xml:space="preserve"> i han preparat un mapa provisional de la primera illa.</w:t>
-      </w:r>
-    </w:p>
-    <w:p>
-      <w:pPr>
-        <w:pStyle w:val="Prrafodelista"/>
-        <w:numPr>
-          <w:ilvl w:val="0"/>
-          <w:numId w:val="1"/>
-        </w:numPr>
-      </w:pPr>
-      <w:r>
-        <w:t xml:space="preserve">Campament -&gt; Zona </w:t>
-      </w:r>
-      <w:r>
-        <w:t>ruïnes</w:t>
-      </w:r>
-      <w:r>
-        <w:t xml:space="preserve"> -&gt; escalada a una m</w:t>
-      </w:r>
-      <w:r>
-        <w:t>u</w:t>
-      </w:r>
-      <w:r>
-        <w:t xml:space="preserve">ntanya fins al </w:t>
+        <w:t xml:space="preserve"> les bombes inicials. Una vegada tens les bombes pots avançar fins una bifurcació des de la que pots veure la zona del </w:t>
       </w:r>
       <w:proofErr w:type="spellStart"/>
       <w:r>
         <w:t>boss</w:t>
       </w:r>
       <w:proofErr w:type="spellEnd"/>
-    </w:p>
-    <w:p>
-      <w:pPr>
-        <w:pStyle w:val="Prrafodelista"/>
-        <w:numPr>
-          <w:ilvl w:val="0"/>
-          <w:numId w:val="1"/>
-        </w:numPr>
-      </w:pPr>
       <w:r>
-        <w:t xml:space="preserve">El bosc màgic el deixem com a zona per accedir més tard amb un </w:t>
+        <w:t>, la bifurcació et dóna l’opció d’un camí més lliure d’enemics (</w:t>
       </w:r>
       <w:proofErr w:type="spellStart"/>
       <w:r>
-        <w:t>item</w:t>
+        <w:t>bonus</w:t>
       </w:r>
       <w:proofErr w:type="spellEnd"/>
       <w:r>
-        <w:t>/habilitat.</w:t>
+        <w:t>: pont trencat) i més llarg; i un altre camí que suposa un repte més gran però un camí més curt.</w:t>
       </w:r>
     </w:p>
+    <w:tbl>
+      <w:tblPr>
+        <w:tblStyle w:val="Tablaconcuadrcula"/>
+        <w:tblW w:w="0" w:type="auto"/>
+        <w:tblInd w:w="720" w:type="dxa"/>
+        <w:tblLook w:val="04A0" w:firstRow="1" w:lastRow="0" w:firstColumn="1" w:lastColumn="0" w:noHBand="0" w:noVBand="1"/>
+      </w:tblPr>
+      <w:tblGrid>
+        <w:gridCol w:w="2252"/>
+        <w:gridCol w:w="5522"/>
+      </w:tblGrid>
+      <w:tr>
+        <w:tc>
+          <w:tcPr>
+            <w:tcW w:w="7774" w:type="dxa"/>
+            <w:gridSpan w:val="2"/>
+            <w:shd w:val="clear" w:color="auto" w:fill="767171" w:themeFill="background2" w:themeFillShade="80"/>
+            <w:vAlign w:val="center"/>
+          </w:tcPr>
+          <w:p>
+            <w:pPr>
+              <w:pStyle w:val="Prrafodelista"/>
+              <w:ind w:left="0"/>
+              <w:jc w:val="center"/>
+            </w:pPr>
+            <w:r>
+              <w:t>Taula alçades</w:t>
+            </w:r>
+          </w:p>
+        </w:tc>
+      </w:tr>
+      <w:tr>
+        <w:tc>
+          <w:tcPr>
+            <w:tcW w:w="2252" w:type="dxa"/>
+            <w:vAlign w:val="center"/>
+          </w:tcPr>
+          <w:p>
+            <w:pPr>
+              <w:pStyle w:val="Prrafodelista"/>
+              <w:ind w:left="0"/>
+            </w:pPr>
+            <w:r>
+              <w:t xml:space="preserve">Zona </w:t>
+            </w:r>
+            <w:proofErr w:type="spellStart"/>
+            <w:r>
+              <w:t>tutorial</w:t>
+            </w:r>
+            <w:proofErr w:type="spellEnd"/>
+          </w:p>
+        </w:tc>
+        <w:tc>
+          <w:tcPr>
+            <w:tcW w:w="5522" w:type="dxa"/>
+            <w:vAlign w:val="center"/>
+          </w:tcPr>
+          <w:p>
+            <w:pPr>
+              <w:pStyle w:val="Prrafodelista"/>
+              <w:ind w:left="0"/>
+            </w:pPr>
+            <w:r>
+              <w:t>2</w:t>
+            </w:r>
+          </w:p>
+        </w:tc>
+      </w:tr>
+      <w:tr>
+        <w:tc>
+          <w:tcPr>
+            <w:tcW w:w="2252" w:type="dxa"/>
+            <w:vAlign w:val="center"/>
+          </w:tcPr>
+          <w:p>
+            <w:pPr>
+              <w:pStyle w:val="Prrafodelista"/>
+              <w:ind w:left="0"/>
+            </w:pPr>
+            <w:r>
+              <w:t>Planícia</w:t>
+            </w:r>
+          </w:p>
+        </w:tc>
+        <w:tc>
+          <w:tcPr>
+            <w:tcW w:w="5522" w:type="dxa"/>
+            <w:vAlign w:val="center"/>
+          </w:tcPr>
+          <w:p>
+            <w:pPr>
+              <w:pStyle w:val="Prrafodelista"/>
+              <w:ind w:left="0"/>
+            </w:pPr>
+            <w:r>
+              <w:t>1</w:t>
+            </w:r>
+          </w:p>
+        </w:tc>
+      </w:tr>
+      <w:tr>
+        <w:tc>
+          <w:tcPr>
+            <w:tcW w:w="2252" w:type="dxa"/>
+            <w:vAlign w:val="center"/>
+          </w:tcPr>
+          <w:p>
+            <w:pPr>
+              <w:pStyle w:val="Prrafodelista"/>
+              <w:ind w:left="0"/>
+            </w:pPr>
+            <w:r>
+              <w:t xml:space="preserve">Zona </w:t>
+            </w:r>
+            <w:proofErr w:type="spellStart"/>
+            <w:r>
+              <w:t>boss</w:t>
+            </w:r>
+            <w:proofErr w:type="spellEnd"/>
+          </w:p>
+        </w:tc>
+        <w:tc>
+          <w:tcPr>
+            <w:tcW w:w="5522" w:type="dxa"/>
+            <w:vAlign w:val="center"/>
+          </w:tcPr>
+          <w:p>
+            <w:pPr>
+              <w:pStyle w:val="Prrafodelista"/>
+              <w:ind w:left="0"/>
+            </w:pPr>
+            <w:r>
+              <w:t>4</w:t>
+            </w:r>
+          </w:p>
+        </w:tc>
+      </w:tr>
+    </w:tbl>
+    <w:p/>
+    <w:tbl>
+      <w:tblPr>
+        <w:tblStyle w:val="Tablaconcuadrcula"/>
+        <w:tblW w:w="0" w:type="auto"/>
+        <w:tblInd w:w="720" w:type="dxa"/>
+        <w:tblLook w:val="04A0" w:firstRow="1" w:lastRow="0" w:firstColumn="1" w:lastColumn="0" w:noHBand="0" w:noVBand="1"/>
+      </w:tblPr>
+      <w:tblGrid>
+        <w:gridCol w:w="1032"/>
+        <w:gridCol w:w="1514"/>
+        <w:gridCol w:w="5228"/>
+      </w:tblGrid>
+      <w:tr>
+        <w:tc>
+          <w:tcPr>
+            <w:tcW w:w="1032" w:type="dxa"/>
+            <w:shd w:val="clear" w:color="auto" w:fill="767171" w:themeFill="background2" w:themeFillShade="80"/>
+          </w:tcPr>
+          <w:p>
+            <w:pPr>
+              <w:pStyle w:val="Prrafodelista"/>
+              <w:ind w:left="0"/>
+              <w:jc w:val="center"/>
+            </w:pPr>
+          </w:p>
+        </w:tc>
+        <w:tc>
+          <w:tcPr>
+            <w:tcW w:w="6742" w:type="dxa"/>
+            <w:gridSpan w:val="2"/>
+            <w:shd w:val="clear" w:color="auto" w:fill="767171" w:themeFill="background2" w:themeFillShade="80"/>
+            <w:vAlign w:val="center"/>
+          </w:tcPr>
+          <w:p>
+            <w:pPr>
+              <w:pStyle w:val="Prrafodelista"/>
+              <w:ind w:left="0"/>
+              <w:jc w:val="center"/>
+            </w:pPr>
+            <w:r>
+              <w:t xml:space="preserve">Taula </w:t>
+            </w:r>
+            <w:r>
+              <w:t>enemics</w:t>
+            </w:r>
+          </w:p>
+        </w:tc>
+      </w:tr>
+      <w:tr>
+        <w:tc>
+          <w:tcPr>
+            <w:tcW w:w="1032" w:type="dxa"/>
+            <w:vMerge w:val="restart"/>
+            <w:vAlign w:val="center"/>
+          </w:tcPr>
+          <w:p>
+            <w:pPr>
+              <w:pStyle w:val="Prrafodelista"/>
+              <w:ind w:left="0"/>
+              <w:jc w:val="center"/>
+            </w:pPr>
+            <w:proofErr w:type="spellStart"/>
+            <w:r>
+              <w:t>Melee</w:t>
+            </w:r>
+            <w:proofErr w:type="spellEnd"/>
+          </w:p>
+        </w:tc>
+        <w:tc>
+          <w:tcPr>
+            <w:tcW w:w="1514" w:type="dxa"/>
+            <w:vAlign w:val="center"/>
+          </w:tcPr>
+          <w:p>
+            <w:pPr>
+              <w:pStyle w:val="Prrafodelista"/>
+              <w:ind w:left="0"/>
+            </w:pPr>
+            <w:r>
+              <w:t>Normal</w:t>
+            </w:r>
+          </w:p>
+        </w:tc>
+        <w:tc>
+          <w:tcPr>
+            <w:tcW w:w="5228" w:type="dxa"/>
+            <w:vAlign w:val="center"/>
+          </w:tcPr>
+          <w:p>
+            <w:pPr>
+              <w:pStyle w:val="Prrafodelista"/>
+              <w:ind w:left="0"/>
+            </w:pPr>
+            <w:r>
+              <w:t>90% de la teva velocitat de caminar</w:t>
+            </w:r>
+          </w:p>
+          <w:p>
+            <w:pPr>
+              <w:pStyle w:val="Prrafodelista"/>
+              <w:ind w:left="0"/>
+            </w:pPr>
+            <w:r>
+              <w:t>Moren amb un sol cop</w:t>
+            </w:r>
+          </w:p>
+          <w:p>
+            <w:pPr>
+              <w:pStyle w:val="Prrafodelista"/>
+              <w:ind w:left="0"/>
+            </w:pPr>
+            <w:proofErr w:type="spellStart"/>
+            <w:r>
+              <w:t>Combo</w:t>
+            </w:r>
+            <w:proofErr w:type="spellEnd"/>
+            <w:r>
+              <w:t xml:space="preserve"> 1 cop</w:t>
+            </w:r>
+          </w:p>
+        </w:tc>
+      </w:tr>
+      <w:tr>
+        <w:tc>
+          <w:tcPr>
+            <w:tcW w:w="551" w:type="dxa"/>
+            <w:vMerge/>
+            <w:vAlign w:val="center"/>
+          </w:tcPr>
+          <w:p>
+            <w:pPr>
+              <w:pStyle w:val="Prrafodelista"/>
+              <w:ind w:left="0"/>
+              <w:jc w:val="center"/>
+            </w:pPr>
+          </w:p>
+        </w:tc>
+        <w:tc>
+          <w:tcPr>
+            <w:tcW w:w="1559" w:type="dxa"/>
+            <w:vAlign w:val="center"/>
+          </w:tcPr>
+          <w:p>
+            <w:pPr>
+              <w:pStyle w:val="Prrafodelista"/>
+              <w:ind w:left="0"/>
+            </w:pPr>
+            <w:r>
+              <w:t>Elite</w:t>
+            </w:r>
+          </w:p>
+        </w:tc>
+        <w:tc>
+          <w:tcPr>
+            <w:tcW w:w="5664" w:type="dxa"/>
+            <w:vAlign w:val="center"/>
+          </w:tcPr>
+          <w:p>
+            <w:pPr>
+              <w:pStyle w:val="Prrafodelista"/>
+              <w:ind w:left="0"/>
+            </w:pPr>
+            <w:r>
+              <w:t xml:space="preserve">Més vida </w:t>
+            </w:r>
+          </w:p>
+          <w:p>
+            <w:pPr>
+              <w:pStyle w:val="Prrafodelista"/>
+              <w:ind w:left="0"/>
+            </w:pPr>
+            <w:proofErr w:type="spellStart"/>
+            <w:r>
+              <w:t>Combo</w:t>
+            </w:r>
+            <w:proofErr w:type="spellEnd"/>
+            <w:r>
+              <w:t xml:space="preserve"> 2 cops</w:t>
+            </w:r>
+          </w:p>
+        </w:tc>
+      </w:tr>
+      <w:tr>
+        <w:tc>
+          <w:tcPr>
+            <w:tcW w:w="551" w:type="dxa"/>
+            <w:vMerge/>
+            <w:tcBorders>
+              <w:bottom w:val="single" w:sz="12" w:space="0" w:color="auto"/>
+            </w:tcBorders>
+            <w:vAlign w:val="center"/>
+          </w:tcPr>
+          <w:p>
+            <w:pPr>
+              <w:pStyle w:val="Prrafodelista"/>
+              <w:ind w:left="0"/>
+              <w:jc w:val="center"/>
+            </w:pPr>
+          </w:p>
+        </w:tc>
+        <w:tc>
+          <w:tcPr>
+            <w:tcW w:w="1559" w:type="dxa"/>
+            <w:tcBorders>
+              <w:bottom w:val="single" w:sz="12" w:space="0" w:color="auto"/>
+            </w:tcBorders>
+            <w:shd w:val="clear" w:color="auto" w:fill="FBE4D5" w:themeFill="accent2" w:themeFillTint="33"/>
+            <w:vAlign w:val="center"/>
+          </w:tcPr>
+          <w:p>
+            <w:pPr>
+              <w:pStyle w:val="Prrafodelista"/>
+              <w:ind w:left="0"/>
+            </w:pPr>
+            <w:r>
+              <w:t>Elemental</w:t>
+            </w:r>
+          </w:p>
+        </w:tc>
+        <w:tc>
+          <w:tcPr>
+            <w:tcW w:w="5664" w:type="dxa"/>
+            <w:tcBorders>
+              <w:bottom w:val="single" w:sz="12" w:space="0" w:color="auto"/>
+            </w:tcBorders>
+            <w:shd w:val="clear" w:color="auto" w:fill="FBE4D5" w:themeFill="accent2" w:themeFillTint="33"/>
+            <w:vAlign w:val="center"/>
+          </w:tcPr>
+          <w:p>
+            <w:pPr>
+              <w:pStyle w:val="Prrafodelista"/>
+              <w:ind w:left="0"/>
+            </w:pPr>
+            <w:r>
+              <w:t>Vida = normal</w:t>
+            </w:r>
+          </w:p>
+          <w:p>
+            <w:pPr>
+              <w:pStyle w:val="Prrafodelista"/>
+              <w:ind w:left="0"/>
+            </w:pPr>
+            <w:r>
+              <w:t>Atac amb element ( per exemple foc -&gt; crema)</w:t>
+            </w:r>
+          </w:p>
+        </w:tc>
+      </w:tr>
+      <w:tr>
+        <w:tc>
+          <w:tcPr>
+            <w:tcW w:w="551" w:type="dxa"/>
+            <w:vMerge w:val="restart"/>
+            <w:tcBorders>
+              <w:top w:val="single" w:sz="12" w:space="0" w:color="auto"/>
+            </w:tcBorders>
+            <w:vAlign w:val="center"/>
+          </w:tcPr>
+          <w:p>
+            <w:pPr>
+              <w:pStyle w:val="Prrafodelista"/>
+              <w:ind w:left="0"/>
+              <w:jc w:val="center"/>
+            </w:pPr>
+            <w:r>
+              <w:t>Distancia</w:t>
+            </w:r>
+          </w:p>
+        </w:tc>
+        <w:tc>
+          <w:tcPr>
+            <w:tcW w:w="1559" w:type="dxa"/>
+            <w:tcBorders>
+              <w:top w:val="single" w:sz="12" w:space="0" w:color="auto"/>
+            </w:tcBorders>
+            <w:vAlign w:val="center"/>
+          </w:tcPr>
+          <w:p>
+            <w:pPr>
+              <w:pStyle w:val="Prrafodelista"/>
+              <w:ind w:left="0"/>
+            </w:pPr>
+            <w:r>
+              <w:t>Normal</w:t>
+            </w:r>
+          </w:p>
+        </w:tc>
+        <w:tc>
+          <w:tcPr>
+            <w:tcW w:w="5664" w:type="dxa"/>
+            <w:tcBorders>
+              <w:top w:val="single" w:sz="12" w:space="0" w:color="auto"/>
+            </w:tcBorders>
+            <w:vAlign w:val="center"/>
+          </w:tcPr>
+          <w:p>
+            <w:pPr>
+              <w:pStyle w:val="Prrafodelista"/>
+              <w:ind w:left="0"/>
+            </w:pPr>
+            <w:r>
+              <w:t>Fora de rang</w:t>
+            </w:r>
+          </w:p>
+          <w:p>
+            <w:pPr>
+              <w:pStyle w:val="Prrafodelista"/>
+              <w:ind w:left="0"/>
+            </w:pPr>
+            <w:r>
+              <w:t>Cadència 0.75 trets/segon</w:t>
+            </w:r>
+          </w:p>
+        </w:tc>
+      </w:tr>
+      <w:tr>
+        <w:tc>
+          <w:tcPr>
+            <w:tcW w:w="551" w:type="dxa"/>
+            <w:vMerge/>
+          </w:tcPr>
+          <w:p>
+            <w:pPr>
+              <w:pStyle w:val="Prrafodelista"/>
+              <w:ind w:left="0"/>
+            </w:pPr>
+          </w:p>
+        </w:tc>
+        <w:tc>
+          <w:tcPr>
+            <w:tcW w:w="1559" w:type="dxa"/>
+            <w:vAlign w:val="center"/>
+          </w:tcPr>
+          <w:p>
+            <w:pPr>
+              <w:pStyle w:val="Prrafodelista"/>
+              <w:ind w:left="0"/>
+            </w:pPr>
+            <w:r>
+              <w:t>Elite</w:t>
+            </w:r>
+          </w:p>
+        </w:tc>
+        <w:tc>
+          <w:tcPr>
+            <w:tcW w:w="5664" w:type="dxa"/>
+            <w:vAlign w:val="center"/>
+          </w:tcPr>
+          <w:p>
+            <w:pPr>
+              <w:pStyle w:val="Prrafodelista"/>
+              <w:ind w:left="0"/>
+            </w:pPr>
+            <w:r>
+              <w:t>Més vida</w:t>
+            </w:r>
+          </w:p>
+          <w:p>
+            <w:pPr>
+              <w:pStyle w:val="Prrafodelista"/>
+              <w:ind w:left="0"/>
+            </w:pPr>
+            <w:r>
+              <w:t>Cadència 1.25 trets/segon</w:t>
+            </w:r>
+          </w:p>
+        </w:tc>
+      </w:tr>
+      <w:tr>
+        <w:tc>
+          <w:tcPr>
+            <w:tcW w:w="551" w:type="dxa"/>
+            <w:vMerge/>
+            <w:tcBorders>
+              <w:bottom w:val="single" w:sz="12" w:space="0" w:color="auto"/>
+            </w:tcBorders>
+          </w:tcPr>
+          <w:p>
+            <w:pPr>
+              <w:pStyle w:val="Prrafodelista"/>
+              <w:ind w:left="0"/>
+            </w:pPr>
+          </w:p>
+        </w:tc>
+        <w:tc>
+          <w:tcPr>
+            <w:tcW w:w="1559" w:type="dxa"/>
+            <w:tcBorders>
+              <w:bottom w:val="single" w:sz="12" w:space="0" w:color="auto"/>
+            </w:tcBorders>
+            <w:shd w:val="clear" w:color="auto" w:fill="DEEAF6" w:themeFill="accent1" w:themeFillTint="33"/>
+            <w:vAlign w:val="center"/>
+          </w:tcPr>
+          <w:p>
+            <w:pPr>
+              <w:pStyle w:val="Prrafodelista"/>
+              <w:ind w:left="0"/>
+            </w:pPr>
+            <w:r>
+              <w:t>Elemental</w:t>
+            </w:r>
+          </w:p>
+        </w:tc>
+        <w:tc>
+          <w:tcPr>
+            <w:tcW w:w="5664" w:type="dxa"/>
+            <w:tcBorders>
+              <w:bottom w:val="single" w:sz="12" w:space="0" w:color="auto"/>
+            </w:tcBorders>
+            <w:shd w:val="clear" w:color="auto" w:fill="DEEAF6" w:themeFill="accent1" w:themeFillTint="33"/>
+            <w:vAlign w:val="center"/>
+          </w:tcPr>
+          <w:p>
+            <w:pPr>
+              <w:pStyle w:val="Prrafodelista"/>
+              <w:ind w:left="0"/>
+            </w:pPr>
+            <w:r>
+              <w:t>Vida = normal</w:t>
+            </w:r>
+          </w:p>
+          <w:p>
+            <w:pPr>
+              <w:pStyle w:val="Prrafodelista"/>
+              <w:ind w:left="0"/>
+            </w:pPr>
+            <w:r>
+              <w:t>Cadència 1 tret/segon</w:t>
+            </w:r>
+          </w:p>
+          <w:p>
+            <w:pPr>
+              <w:pStyle w:val="Prrafodelista"/>
+              <w:ind w:left="0"/>
+            </w:pPr>
+            <w:r>
+              <w:t xml:space="preserve">Atac amb element (per exemple aire -&gt; empeny, si xoques = </w:t>
+            </w:r>
+            <w:proofErr w:type="spellStart"/>
+            <w:r>
+              <w:t>stun</w:t>
+            </w:r>
+            <w:proofErr w:type="spellEnd"/>
+            <w:r>
+              <w:t>)</w:t>
+            </w:r>
+          </w:p>
+        </w:tc>
+      </w:tr>
+      <w:tr>
+        <w:tc>
+          <w:tcPr>
+            <w:tcW w:w="551" w:type="dxa"/>
+            <w:vMerge w:val="restart"/>
+            <w:tcBorders>
+              <w:top w:val="single" w:sz="12" w:space="0" w:color="auto"/>
+            </w:tcBorders>
+            <w:vAlign w:val="center"/>
+          </w:tcPr>
+          <w:p>
+            <w:pPr>
+              <w:pStyle w:val="Prrafodelista"/>
+              <w:ind w:left="0"/>
+            </w:pPr>
+            <w:r>
+              <w:t>Tanc</w:t>
+            </w:r>
+          </w:p>
+        </w:tc>
+        <w:tc>
+          <w:tcPr>
+            <w:tcW w:w="1559" w:type="dxa"/>
+            <w:tcBorders>
+              <w:top w:val="single" w:sz="12" w:space="0" w:color="auto"/>
+            </w:tcBorders>
+            <w:shd w:val="clear" w:color="auto" w:fill="auto"/>
+            <w:vAlign w:val="center"/>
+          </w:tcPr>
+          <w:p>
+            <w:pPr>
+              <w:pStyle w:val="Prrafodelista"/>
+              <w:ind w:left="0"/>
+            </w:pPr>
+            <w:r>
+              <w:t>Normal</w:t>
+            </w:r>
+          </w:p>
+        </w:tc>
+        <w:tc>
+          <w:tcPr>
+            <w:tcW w:w="5664" w:type="dxa"/>
+            <w:tcBorders>
+              <w:top w:val="single" w:sz="12" w:space="0" w:color="auto"/>
+            </w:tcBorders>
+            <w:shd w:val="clear" w:color="auto" w:fill="auto"/>
+            <w:vAlign w:val="center"/>
+          </w:tcPr>
+          <w:p>
+            <w:pPr>
+              <w:pStyle w:val="Prrafodelista"/>
+              <w:ind w:left="0"/>
+            </w:pPr>
+            <w:r>
+              <w:t xml:space="preserve">Porta escut, se li pot pegar per l’esquena o mentre carrega </w:t>
+            </w:r>
+            <w:r>
+              <w:t xml:space="preserve">o realitza </w:t>
+            </w:r>
+            <w:r>
+              <w:t>l’atac</w:t>
+            </w:r>
+          </w:p>
+        </w:tc>
+      </w:tr>
+      <w:tr>
+        <w:tc>
+          <w:tcPr>
+            <w:tcW w:w="1032" w:type="dxa"/>
+            <w:vMerge/>
+            <w:vAlign w:val="center"/>
+          </w:tcPr>
+          <w:p>
+            <w:pPr>
+              <w:pStyle w:val="Prrafodelista"/>
+              <w:ind w:left="0"/>
+            </w:pPr>
+          </w:p>
+        </w:tc>
+        <w:tc>
+          <w:tcPr>
+            <w:tcW w:w="1515" w:type="dxa"/>
+            <w:shd w:val="clear" w:color="auto" w:fill="auto"/>
+            <w:vAlign w:val="center"/>
+          </w:tcPr>
+          <w:p>
+            <w:pPr>
+              <w:pStyle w:val="Prrafodelista"/>
+              <w:ind w:left="0"/>
+            </w:pPr>
+            <w:r>
+              <w:t>Elite</w:t>
+            </w:r>
+          </w:p>
+        </w:tc>
+        <w:tc>
+          <w:tcPr>
+            <w:tcW w:w="5227" w:type="dxa"/>
+            <w:shd w:val="clear" w:color="auto" w:fill="auto"/>
+            <w:vAlign w:val="center"/>
+          </w:tcPr>
+          <w:p>
+            <w:pPr>
+              <w:pStyle w:val="Prrafodelista"/>
+              <w:ind w:left="0"/>
+            </w:pPr>
+            <w:r>
+              <w:t>Vida = normal + Armadura</w:t>
+            </w:r>
+          </w:p>
+          <w:p>
+            <w:pPr>
+              <w:pStyle w:val="Prrafodelista"/>
+              <w:ind w:left="0"/>
+            </w:pPr>
+            <w:r>
+              <w:t>Només es vulnerable durant l’atac</w:t>
+            </w:r>
+          </w:p>
+        </w:tc>
+      </w:tr>
+      <w:tr>
+        <w:tc>
+          <w:tcPr>
+            <w:tcW w:w="1032" w:type="dxa"/>
+            <w:vMerge/>
+            <w:tcBorders>
+              <w:bottom w:val="single" w:sz="12" w:space="0" w:color="auto"/>
+            </w:tcBorders>
+            <w:vAlign w:val="center"/>
+          </w:tcPr>
+          <w:p>
+            <w:pPr>
+              <w:pStyle w:val="Prrafodelista"/>
+              <w:ind w:left="0"/>
+            </w:pPr>
+          </w:p>
+        </w:tc>
+        <w:tc>
+          <w:tcPr>
+            <w:tcW w:w="1515" w:type="dxa"/>
+            <w:tcBorders>
+              <w:bottom w:val="single" w:sz="12" w:space="0" w:color="auto"/>
+            </w:tcBorders>
+            <w:shd w:val="clear" w:color="auto" w:fill="E2EFD9" w:themeFill="accent6" w:themeFillTint="33"/>
+            <w:vAlign w:val="center"/>
+          </w:tcPr>
+          <w:p>
+            <w:pPr>
+              <w:pStyle w:val="Prrafodelista"/>
+              <w:ind w:left="0"/>
+            </w:pPr>
+            <w:r>
+              <w:t>Elemental</w:t>
+            </w:r>
+          </w:p>
+        </w:tc>
+        <w:tc>
+          <w:tcPr>
+            <w:tcW w:w="5227" w:type="dxa"/>
+            <w:tcBorders>
+              <w:bottom w:val="single" w:sz="12" w:space="0" w:color="auto"/>
+            </w:tcBorders>
+            <w:shd w:val="clear" w:color="auto" w:fill="E2EFD9" w:themeFill="accent6" w:themeFillTint="33"/>
+            <w:vAlign w:val="center"/>
+          </w:tcPr>
+          <w:p>
+            <w:pPr>
+              <w:pStyle w:val="Prrafodelista"/>
+              <w:ind w:left="0"/>
+            </w:pPr>
+            <w:r>
+              <w:t>Vida = normal</w:t>
+            </w:r>
+          </w:p>
+          <w:p>
+            <w:pPr>
+              <w:pStyle w:val="Prrafodelista"/>
+              <w:ind w:left="0"/>
+            </w:pPr>
+            <w:r>
+              <w:t>Atac amb element (per exemple terra -&gt; surten pedres pel voltant i costa més esquivar)</w:t>
+            </w:r>
+          </w:p>
+        </w:tc>
+      </w:tr>
+      <w:tr>
+        <w:tc>
+          <w:tcPr>
+            <w:tcW w:w="1032" w:type="dxa"/>
+            <w:vMerge w:val="restart"/>
+            <w:tcBorders>
+              <w:top w:val="single" w:sz="12" w:space="0" w:color="auto"/>
+            </w:tcBorders>
+            <w:vAlign w:val="center"/>
+          </w:tcPr>
+          <w:p>
+            <w:pPr>
+              <w:pStyle w:val="Prrafodelista"/>
+              <w:ind w:left="0"/>
+            </w:pPr>
+            <w:proofErr w:type="spellStart"/>
+            <w:r>
+              <w:t>Healer</w:t>
+            </w:r>
+            <w:proofErr w:type="spellEnd"/>
+          </w:p>
+        </w:tc>
+        <w:tc>
+          <w:tcPr>
+            <w:tcW w:w="1515" w:type="dxa"/>
+            <w:tcBorders>
+              <w:top w:val="single" w:sz="12" w:space="0" w:color="auto"/>
+            </w:tcBorders>
+            <w:shd w:val="clear" w:color="auto" w:fill="auto"/>
+            <w:vAlign w:val="center"/>
+          </w:tcPr>
+          <w:p>
+            <w:pPr>
+              <w:pStyle w:val="Prrafodelista"/>
+              <w:ind w:left="0"/>
+            </w:pPr>
+            <w:r>
+              <w:t>Normal</w:t>
+            </w:r>
+          </w:p>
+        </w:tc>
+        <w:tc>
+          <w:tcPr>
+            <w:tcW w:w="5227" w:type="dxa"/>
+            <w:tcBorders>
+              <w:top w:val="single" w:sz="12" w:space="0" w:color="auto"/>
+            </w:tcBorders>
+            <w:shd w:val="clear" w:color="auto" w:fill="auto"/>
+            <w:vAlign w:val="center"/>
+          </w:tcPr>
+          <w:p>
+            <w:pPr>
+              <w:pStyle w:val="Prrafodelista"/>
+              <w:ind w:left="0"/>
+            </w:pPr>
+            <w:r>
+              <w:t>Ataca però el seu rang es igual o menor al teu mínim</w:t>
+            </w:r>
+          </w:p>
+          <w:p>
+            <w:pPr>
+              <w:pStyle w:val="Prrafodelista"/>
+              <w:ind w:left="0"/>
+            </w:pPr>
+            <w:r>
+              <w:t>Cura als seus aliats</w:t>
+            </w:r>
+          </w:p>
+          <w:p>
+            <w:pPr>
+              <w:pStyle w:val="Prrafodelista"/>
+              <w:ind w:left="0"/>
+            </w:pPr>
+            <w:r>
+              <w:t>Sempre va acompanyat de 2 no elementals</w:t>
+            </w:r>
+          </w:p>
+          <w:p>
+            <w:pPr>
+              <w:pStyle w:val="Prrafodelista"/>
+              <w:ind w:left="0"/>
+            </w:pPr>
+            <w:r>
+              <w:t>Si n</w:t>
+            </w:r>
+            <w:bookmarkStart w:id="0" w:name="_GoBack"/>
+            <w:bookmarkEnd w:id="0"/>
+            <w:r>
+              <w:t>o hi ha ferits o ha curat a 3 seguits, t’ataca</w:t>
+            </w:r>
+          </w:p>
+          <w:p>
+            <w:pPr>
+              <w:pStyle w:val="Prrafodelista"/>
+              <w:ind w:left="0"/>
+            </w:pPr>
+            <w:r>
+              <w:lastRenderedPageBreak/>
+              <w:t xml:space="preserve">La cura “va volant” fins l’enemic per donar temps al jugador a fer un últim </w:t>
+            </w:r>
+            <w:proofErr w:type="spellStart"/>
+            <w:r>
+              <w:t>hit</w:t>
+            </w:r>
+            <w:proofErr w:type="spellEnd"/>
+          </w:p>
+          <w:p>
+            <w:pPr>
+              <w:pStyle w:val="Prrafodelista"/>
+              <w:ind w:left="0"/>
+            </w:pPr>
+            <w:proofErr w:type="spellStart"/>
+            <w:r>
+              <w:t>Tiempo</w:t>
+            </w:r>
+            <w:proofErr w:type="spellEnd"/>
+            <w:r>
+              <w:t xml:space="preserve"> de </w:t>
+            </w:r>
+            <w:proofErr w:type="spellStart"/>
+            <w:r>
+              <w:t>casteo</w:t>
+            </w:r>
+            <w:proofErr w:type="spellEnd"/>
+            <w:r>
+              <w:t xml:space="preserve"> 1s</w:t>
+            </w:r>
+          </w:p>
+          <w:p>
+            <w:pPr>
+              <w:pStyle w:val="Prrafodelista"/>
+              <w:ind w:left="0"/>
+            </w:pPr>
+            <w:r>
+              <w:t>Cura: (</w:t>
+            </w:r>
+            <w:proofErr w:type="spellStart"/>
+            <w:r>
+              <w:t>damage</w:t>
+            </w:r>
+            <w:proofErr w:type="spellEnd"/>
+            <w:r>
+              <w:t xml:space="preserve"> bomba bàsica * 1.25)</w:t>
+            </w:r>
+          </w:p>
+        </w:tc>
+      </w:tr>
+      <w:tr>
+        <w:tc>
+          <w:tcPr>
+            <w:tcW w:w="1032" w:type="dxa"/>
+            <w:vMerge/>
+            <w:vAlign w:val="center"/>
+          </w:tcPr>
+          <w:p>
+            <w:pPr>
+              <w:pStyle w:val="Prrafodelista"/>
+              <w:ind w:left="0"/>
+            </w:pPr>
+          </w:p>
+        </w:tc>
+        <w:tc>
+          <w:tcPr>
+            <w:tcW w:w="1515" w:type="dxa"/>
+            <w:shd w:val="clear" w:color="auto" w:fill="auto"/>
+            <w:vAlign w:val="center"/>
+          </w:tcPr>
+          <w:p>
+            <w:pPr>
+              <w:pStyle w:val="Prrafodelista"/>
+              <w:ind w:left="0"/>
+            </w:pPr>
+            <w:r>
+              <w:t>Elite</w:t>
+            </w:r>
+          </w:p>
+        </w:tc>
+        <w:tc>
+          <w:tcPr>
+            <w:tcW w:w="5227" w:type="dxa"/>
+            <w:shd w:val="clear" w:color="auto" w:fill="auto"/>
+            <w:vAlign w:val="center"/>
+          </w:tcPr>
+          <w:p>
+            <w:pPr>
+              <w:pStyle w:val="Prrafodelista"/>
+              <w:ind w:left="0"/>
+            </w:pPr>
+            <w:r>
+              <w:t>La cura genera una àrea i els enemics propers a la cura es curen també</w:t>
+            </w:r>
+          </w:p>
+          <w:p>
+            <w:pPr>
+              <w:pStyle w:val="Prrafodelista"/>
+              <w:ind w:left="0"/>
+            </w:pPr>
+            <w:proofErr w:type="spellStart"/>
+            <w:r>
+              <w:t>Tiempo</w:t>
+            </w:r>
+            <w:proofErr w:type="spellEnd"/>
+            <w:r>
+              <w:t xml:space="preserve"> de </w:t>
+            </w:r>
+            <w:proofErr w:type="spellStart"/>
+            <w:r>
+              <w:t>casteo</w:t>
+            </w:r>
+            <w:proofErr w:type="spellEnd"/>
+            <w:r>
+              <w:t xml:space="preserve"> </w:t>
+            </w:r>
+            <w:r>
+              <w:t>0.75</w:t>
+            </w:r>
+            <w:r>
+              <w:t xml:space="preserve">s </w:t>
+            </w:r>
+          </w:p>
+          <w:p>
+            <w:pPr>
+              <w:pStyle w:val="Prrafodelista"/>
+              <w:ind w:left="0"/>
+            </w:pPr>
+            <w:r>
+              <w:t>Cura: (</w:t>
+            </w:r>
+            <w:proofErr w:type="spellStart"/>
+            <w:r>
+              <w:t>damage</w:t>
+            </w:r>
+            <w:proofErr w:type="spellEnd"/>
+            <w:r>
+              <w:t xml:space="preserve"> bomba bàsica </w:t>
+            </w:r>
+            <w:r>
+              <w:t>* 1.</w:t>
+            </w:r>
+            <w:r>
+              <w:t>5)</w:t>
+            </w:r>
+          </w:p>
+        </w:tc>
+      </w:tr>
+      <w:tr>
+        <w:tc>
+          <w:tcPr>
+            <w:tcW w:w="1032" w:type="dxa"/>
+            <w:vMerge/>
+            <w:vAlign w:val="center"/>
+          </w:tcPr>
+          <w:p>
+            <w:pPr>
+              <w:pStyle w:val="Prrafodelista"/>
+              <w:ind w:left="0"/>
+            </w:pPr>
+          </w:p>
+        </w:tc>
+        <w:tc>
+          <w:tcPr>
+            <w:tcW w:w="1515" w:type="dxa"/>
+            <w:shd w:val="clear" w:color="auto" w:fill="C5C5FF"/>
+            <w:vAlign w:val="center"/>
+          </w:tcPr>
+          <w:p>
+            <w:pPr>
+              <w:pStyle w:val="Prrafodelista"/>
+              <w:ind w:left="0"/>
+            </w:pPr>
+            <w:r>
+              <w:t>Elemental</w:t>
+            </w:r>
+          </w:p>
+        </w:tc>
+        <w:tc>
+          <w:tcPr>
+            <w:tcW w:w="5227" w:type="dxa"/>
+            <w:shd w:val="clear" w:color="auto" w:fill="C5C5FF"/>
+            <w:vAlign w:val="center"/>
+          </w:tcPr>
+          <w:p>
+            <w:pPr>
+              <w:pStyle w:val="Prrafodelista"/>
+              <w:ind w:left="0"/>
+            </w:pPr>
+            <w:r>
+              <w:t>Transforma els normals en la seva versió elemental</w:t>
+            </w:r>
+          </w:p>
+        </w:tc>
+      </w:tr>
+      <w:tr>
+        <w:tc>
+          <w:tcPr>
+            <w:tcW w:w="1032" w:type="dxa"/>
+            <w:vMerge w:val="restart"/>
+            <w:tcBorders>
+              <w:top w:val="single" w:sz="12" w:space="0" w:color="auto"/>
+            </w:tcBorders>
+            <w:vAlign w:val="center"/>
+          </w:tcPr>
+          <w:p>
+            <w:pPr>
+              <w:pStyle w:val="Prrafodelista"/>
+              <w:ind w:left="0"/>
+            </w:pPr>
+            <w:r>
+              <w:t>HORDA</w:t>
+            </w:r>
+          </w:p>
+        </w:tc>
+        <w:tc>
+          <w:tcPr>
+            <w:tcW w:w="1515" w:type="dxa"/>
+            <w:tcBorders>
+              <w:top w:val="single" w:sz="12" w:space="0" w:color="auto"/>
+              <w:bottom w:val="single" w:sz="4" w:space="0" w:color="auto"/>
+            </w:tcBorders>
+            <w:shd w:val="clear" w:color="auto" w:fill="auto"/>
+            <w:vAlign w:val="center"/>
+          </w:tcPr>
+          <w:p>
+            <w:pPr>
+              <w:pStyle w:val="Prrafodelista"/>
+              <w:ind w:left="0"/>
+            </w:pPr>
+            <w:r>
+              <w:t>Normal</w:t>
+            </w:r>
+          </w:p>
+        </w:tc>
+        <w:tc>
+          <w:tcPr>
+            <w:tcW w:w="5227" w:type="dxa"/>
+            <w:tcBorders>
+              <w:top w:val="single" w:sz="12" w:space="0" w:color="auto"/>
+              <w:bottom w:val="single" w:sz="4" w:space="0" w:color="auto"/>
+            </w:tcBorders>
+            <w:shd w:val="clear" w:color="auto" w:fill="auto"/>
+            <w:vAlign w:val="center"/>
+          </w:tcPr>
+          <w:p>
+            <w:pPr>
+              <w:pStyle w:val="Prrafodelista"/>
+              <w:ind w:left="0"/>
+            </w:pPr>
+            <w:r>
+              <w:t>Vida baixa</w:t>
+            </w:r>
+          </w:p>
+          <w:p>
+            <w:pPr>
+              <w:pStyle w:val="Prrafodelista"/>
+              <w:ind w:left="0"/>
+            </w:pPr>
+            <w:r>
+              <w:t>Vénen en hordes</w:t>
+            </w:r>
+          </w:p>
+          <w:p>
+            <w:pPr>
+              <w:pStyle w:val="Prrafodelista"/>
+              <w:ind w:left="0"/>
+            </w:pPr>
+            <w:r>
+              <w:t>Molta velocitat</w:t>
+            </w:r>
+          </w:p>
+          <w:p>
+            <w:pPr>
+              <w:pStyle w:val="Prrafodelista"/>
+              <w:ind w:left="0"/>
+            </w:pPr>
+            <w:r>
+              <w:t>Exploten</w:t>
+            </w:r>
+          </w:p>
+        </w:tc>
+      </w:tr>
+      <w:tr>
+        <w:tc>
+          <w:tcPr>
+            <w:tcW w:w="1032" w:type="dxa"/>
+            <w:vMerge/>
+            <w:vAlign w:val="center"/>
+          </w:tcPr>
+          <w:p>
+            <w:pPr>
+              <w:pStyle w:val="Prrafodelista"/>
+              <w:ind w:left="0"/>
+            </w:pPr>
+          </w:p>
+        </w:tc>
+        <w:tc>
+          <w:tcPr>
+            <w:tcW w:w="1514" w:type="dxa"/>
+            <w:tcBorders>
+              <w:tl2br w:val="single" w:sz="4" w:space="0" w:color="auto"/>
+              <w:tr2bl w:val="single" w:sz="4" w:space="0" w:color="auto"/>
+            </w:tcBorders>
+            <w:shd w:val="clear" w:color="auto" w:fill="auto"/>
+            <w:vAlign w:val="center"/>
+          </w:tcPr>
+          <w:p>
+            <w:pPr>
+              <w:pStyle w:val="Prrafodelista"/>
+              <w:ind w:left="0"/>
+            </w:pPr>
+          </w:p>
+        </w:tc>
+        <w:tc>
+          <w:tcPr>
+            <w:tcW w:w="5228" w:type="dxa"/>
+            <w:tcBorders>
+              <w:tl2br w:val="single" w:sz="4" w:space="0" w:color="auto"/>
+              <w:tr2bl w:val="single" w:sz="4" w:space="0" w:color="auto"/>
+            </w:tcBorders>
+            <w:shd w:val="clear" w:color="auto" w:fill="auto"/>
+            <w:vAlign w:val="center"/>
+          </w:tcPr>
+          <w:p>
+            <w:pPr>
+              <w:pStyle w:val="Prrafodelista"/>
+              <w:ind w:left="0"/>
+            </w:pPr>
+          </w:p>
+        </w:tc>
+      </w:tr>
+      <w:tr>
+        <w:tc>
+          <w:tcPr>
+            <w:tcW w:w="1032" w:type="dxa"/>
+            <w:vMerge/>
+            <w:vAlign w:val="center"/>
+          </w:tcPr>
+          <w:p>
+            <w:pPr>
+              <w:pStyle w:val="Prrafodelista"/>
+              <w:ind w:left="0"/>
+            </w:pPr>
+          </w:p>
+        </w:tc>
+        <w:tc>
+          <w:tcPr>
+            <w:tcW w:w="1514" w:type="dxa"/>
+            <w:shd w:val="clear" w:color="auto" w:fill="auto"/>
+            <w:vAlign w:val="center"/>
+          </w:tcPr>
+          <w:p>
+            <w:pPr>
+              <w:pStyle w:val="Prrafodelista"/>
+              <w:ind w:left="0"/>
+            </w:pPr>
+            <w:r>
+              <w:t>Elemental</w:t>
+            </w:r>
+          </w:p>
+        </w:tc>
+        <w:tc>
+          <w:tcPr>
+            <w:tcW w:w="5228" w:type="dxa"/>
+            <w:shd w:val="clear" w:color="auto" w:fill="auto"/>
+            <w:vAlign w:val="center"/>
+          </w:tcPr>
+          <w:p>
+            <w:pPr>
+              <w:pStyle w:val="Prrafodelista"/>
+              <w:ind w:left="0"/>
+            </w:pPr>
+            <w:r>
+              <w:t>Més radi d’explosió</w:t>
+            </w:r>
+          </w:p>
+          <w:p>
+            <w:pPr>
+              <w:pStyle w:val="Prrafodelista"/>
+              <w:ind w:left="0"/>
+            </w:pPr>
+            <w:r>
+              <w:t>Atac elemental (Gel -&gt;  expulsa metralla de gel, si la metralla toca a membres de horda explosió)</w:t>
+            </w:r>
+          </w:p>
+        </w:tc>
+      </w:tr>
+    </w:tbl>
+    <w:p/>
     <w:p>
       <w:pPr>
-        <w:pStyle w:val="Prrafodelista"/>
-        <w:numPr>
-          <w:ilvl w:val="0"/>
-          <w:numId w:val="1"/>
-        </w:numPr>
+        <w:rPr>
+          <w:b/>
+        </w:rPr>
       </w:pPr>
       <w:r>
-        <w:t xml:space="preserve">Existeixen una espècie de túnels que serveixen de </w:t>
-      </w:r>
-      <w:proofErr w:type="spellStart"/>
-      <w:r>
-        <w:t>teleport</w:t>
-      </w:r>
-      <w:proofErr w:type="spellEnd"/>
-    </w:p>
-    <w:p>
-      <w:pPr>
-        <w:pStyle w:val="Prrafodelista"/>
-        <w:numPr>
-          <w:ilvl w:val="0"/>
-          <w:numId w:val="1"/>
-        </w:numPr>
-      </w:pPr>
-      <w:r>
-        <w:t>Existeix una zona amb un far que també s’arr</w:t>
-      </w:r>
-      <w:r>
-        <w:t>iba quan obtenim una nova habilitat</w:t>
-      </w:r>
-      <w:r>
-        <w:t>.</w:t>
-      </w:r>
-    </w:p>
-    <w:p>
-      <w:r>
+        <w:rPr>
+          <w:b/>
+        </w:rPr>
         <w:t>Programació</w:t>
       </w:r>
     </w:p>
@@ -321,19 +1501,25 @@
         <w:pStyle w:val="Prrafodelista"/>
         <w:numPr>
           <w:ilvl w:val="0"/>
-          <w:numId w:val="3"/>
+          <w:numId w:val="6"/>
         </w:numPr>
+        <w:jc w:val="both"/>
       </w:pPr>
       <w:r>
-        <w:t>Art i disseny necessita un cub que es mogui</w:t>
-      </w:r>
-      <w:r>
-        <w:t xml:space="preserve"> a la velocitat real per poder gestionar volums i mides</w:t>
+        <w:t>Jaume s’ha posat amb el controlador de personatge i actualment està polint el salt</w:t>
       </w:r>
     </w:p>
     <w:p>
+      <w:pPr>
+        <w:pStyle w:val="Prrafodelista"/>
+        <w:numPr>
+          <w:ilvl w:val="1"/>
+          <w:numId w:val="6"/>
+        </w:numPr>
+        <w:jc w:val="both"/>
+      </w:pPr>
       <w:r>
-        <w:t>ENTREGA:</w:t>
+        <w:t>Possibles solucions que s’han donat fer la direcció del salt diagonal i no horitzontal</w:t>
       </w:r>
     </w:p>
     <w:p>
@@ -341,127 +1527,31 @@
         <w:pStyle w:val="Prrafodelista"/>
         <w:numPr>
           <w:ilvl w:val="0"/>
-          <w:numId w:val="3"/>
+          <w:numId w:val="6"/>
         </w:numPr>
+        <w:jc w:val="both"/>
       </w:pPr>
       <w:r>
-        <w:t>Reunió Jaume i Arnau dimarts entre les 16:00 i les 17:00 (hora a confirmar)</w:t>
-      </w:r>
-    </w:p>
-    <w:p>
-      <w:pPr>
-        <w:pStyle w:val="Prrafodelista"/>
-        <w:numPr>
-          <w:ilvl w:val="0"/>
-          <w:numId w:val="3"/>
-        </w:numPr>
-      </w:pPr>
-      <w:r>
-        <w:t xml:space="preserve">Jaume crearà un projecte per poder posar </w:t>
+        <w:t xml:space="preserve">Existeixen 2 escenes la </w:t>
       </w:r>
       <w:proofErr w:type="spellStart"/>
       <w:r>
-        <w:t>whiteboxing</w:t>
+        <w:t>SampleScene</w:t>
       </w:r>
       <w:proofErr w:type="spellEnd"/>
-    </w:p>
-    <w:p>
-      <w:pPr>
-        <w:pStyle w:val="Prrafodelista"/>
-        <w:numPr>
-          <w:ilvl w:val="0"/>
-          <w:numId w:val="3"/>
-        </w:numPr>
-      </w:pPr>
       <w:r>
-        <w:t xml:space="preserve">Crear una llista amb </w:t>
+        <w:t xml:space="preserve"> (per disseny) i la </w:t>
       </w:r>
       <w:proofErr w:type="spellStart"/>
       <w:r>
-        <w:t>props</w:t>
+        <w:t>TestScene</w:t>
       </w:r>
       <w:proofErr w:type="spellEnd"/>
       <w:r>
-        <w:t xml:space="preserve"> que es creu que seran necessaris (</w:t>
-      </w:r>
-      <w:proofErr w:type="spellStart"/>
-      <w:r>
-        <w:t>discord</w:t>
-      </w:r>
-      <w:proofErr w:type="spellEnd"/>
-      <w:r>
-        <w:t xml:space="preserve"> #</w:t>
-      </w:r>
-      <w:proofErr w:type="spellStart"/>
-      <w:r>
-        <w:t>ideas-modelos</w:t>
-      </w:r>
-      <w:proofErr w:type="spellEnd"/>
-      <w:r>
-        <w:t>)</w:t>
+        <w:t xml:space="preserve"> (Programació)</w:t>
       </w:r>
     </w:p>
-    <w:p>
-      <w:bookmarkStart w:id="0" w:name="_GoBack"/>
-      <w:bookmarkEnd w:id="0"/>
-    </w:p>
-    <w:p>
-      <w:pPr>
-        <w:shd w:val="clear" w:color="auto" w:fill="FF0000"/>
-        <w:rPr>
-          <w:b/>
-          <w:color w:val="FFFFFF" w:themeColor="background1"/>
-        </w:rPr>
-      </w:pPr>
-      <w:r>
-        <w:rPr>
-          <w:b/>
-          <w:color w:val="FFFFFF" w:themeColor="background1"/>
-        </w:rPr>
-        <w:t xml:space="preserve">NOTA IMPORTANTE: 17/05/2021 Ortiz entrega </w:t>
-      </w:r>
-      <w:proofErr w:type="spellStart"/>
-      <w:r>
-        <w:rPr>
-          <w:b/>
-          <w:color w:val="FFFFFF" w:themeColor="background1"/>
-        </w:rPr>
-        <w:t>todo</w:t>
-      </w:r>
-      <w:proofErr w:type="spellEnd"/>
-      <w:r>
-        <w:rPr>
-          <w:b/>
-          <w:color w:val="FFFFFF" w:themeColor="background1"/>
-        </w:rPr>
-        <w:t xml:space="preserve"> el </w:t>
-      </w:r>
-      <w:proofErr w:type="spellStart"/>
-      <w:r>
-        <w:rPr>
-          <w:b/>
-          <w:color w:val="FFFFFF" w:themeColor="background1"/>
-        </w:rPr>
-        <w:t>arte</w:t>
-      </w:r>
-      <w:proofErr w:type="spellEnd"/>
-      <w:r>
-        <w:rPr>
-          <w:b/>
-          <w:color w:val="FFFFFF" w:themeColor="background1"/>
-        </w:rPr>
-        <w:t xml:space="preserve"> de la primera </w:t>
-      </w:r>
-      <w:proofErr w:type="spellStart"/>
-      <w:r>
-        <w:rPr>
-          <w:b/>
-          <w:color w:val="FFFFFF" w:themeColor="background1"/>
-        </w:rPr>
-        <w:t>isla</w:t>
-      </w:r>
-      <w:proofErr w:type="spellEnd"/>
-    </w:p>
+    <w:p/>
     <w:sectPr>
       <w:headerReference w:type="default" r:id="rId7"/>
       <w:pgSz w:w="11906" w:h="16838"/>
@@ -535,7 +1625,7 @@
       <w:rPr>
         <w:lang w:val="es-ES"/>
       </w:rPr>
-      <w:t>Acta 4</w:t>
+      <w:t>Acta 5</w:t>
     </w:r>
     <w:r>
       <w:rPr>
@@ -625,7 +1715,16 @@
       <w:pStyle w:val="Encabezado"/>
     </w:pPr>
     <w:r>
-      <w:t>15/08/2020</w:t>
+      <w:t>0</w:t>
+    </w:r>
+    <w:r>
+      <w:t>1/0</w:t>
+    </w:r>
+    <w:r>
+      <w:t>9</w:t>
+    </w:r>
+    <w:r>
+      <w:t>/2020</w:t>
     </w:r>
   </w:p>
 </w:hdr>
@@ -747,6 +1846,119 @@
     </w:lvl>
   </w:abstractNum>
   <w:abstractNum w:abstractNumId="1" w15:restartNumberingAfterBreak="0">
+    <w:nsid w:val="4B29360E"/>
+    <w:multiLevelType w:val="hybridMultilevel"/>
+    <w:tmpl w:val="05FABD0E"/>
+    <w:lvl w:ilvl="0" w:tplc="04030001">
+      <w:start w:val="1"/>
+      <w:numFmt w:val="bullet"/>
+      <w:lvlText w:val=""/>
+      <w:lvlJc w:val="left"/>
+      <w:pPr>
+        <w:ind w:left="720" w:hanging="360"/>
+      </w:pPr>
+      <w:rPr>
+        <w:rFonts w:ascii="Symbol" w:hAnsi="Symbol" w:hint="default"/>
+      </w:rPr>
+    </w:lvl>
+    <w:lvl w:ilvl="1" w:tplc="04030003">
+      <w:start w:val="1"/>
+      <w:numFmt w:val="bullet"/>
+      <w:lvlText w:val="o"/>
+      <w:lvlJc w:val="left"/>
+      <w:pPr>
+        <w:ind w:left="1440" w:hanging="360"/>
+      </w:pPr>
+      <w:rPr>
+        <w:rFonts w:ascii="Courier New" w:hAnsi="Courier New" w:cs="Courier New" w:hint="default"/>
+      </w:rPr>
+    </w:lvl>
+    <w:lvl w:ilvl="2" w:tplc="04030005" w:tentative="1">
+      <w:start w:val="1"/>
+      <w:numFmt w:val="bullet"/>
+      <w:lvlText w:val=""/>
+      <w:lvlJc w:val="left"/>
+      <w:pPr>
+        <w:ind w:left="2160" w:hanging="360"/>
+      </w:pPr>
+      <w:rPr>
+        <w:rFonts w:ascii="Wingdings" w:hAnsi="Wingdings" w:hint="default"/>
+      </w:rPr>
+    </w:lvl>
+    <w:lvl w:ilvl="3" w:tplc="04030001" w:tentative="1">
+      <w:start w:val="1"/>
+      <w:numFmt w:val="bullet"/>
+      <w:lvlText w:val=""/>
+      <w:lvlJc w:val="left"/>
+      <w:pPr>
+        <w:ind w:left="2880" w:hanging="360"/>
+      </w:pPr>
+      <w:rPr>
+        <w:rFonts w:ascii="Symbol" w:hAnsi="Symbol" w:hint="default"/>
+      </w:rPr>
+    </w:lvl>
+    <w:lvl w:ilvl="4" w:tplc="04030003" w:tentative="1">
+      <w:start w:val="1"/>
+      <w:numFmt w:val="bullet"/>
+      <w:lvlText w:val="o"/>
+      <w:lvlJc w:val="left"/>
+      <w:pPr>
+        <w:ind w:left="3600" w:hanging="360"/>
+      </w:pPr>
+      <w:rPr>
+        <w:rFonts w:ascii="Courier New" w:hAnsi="Courier New" w:cs="Courier New" w:hint="default"/>
+      </w:rPr>
+    </w:lvl>
+    <w:lvl w:ilvl="5" w:tplc="04030005" w:tentative="1">
+      <w:start w:val="1"/>
+      <w:numFmt w:val="bullet"/>
+      <w:lvlText w:val=""/>
+      <w:lvlJc w:val="left"/>
+      <w:pPr>
+        <w:ind w:left="4320" w:hanging="360"/>
+      </w:pPr>
+      <w:rPr>
+        <w:rFonts w:ascii="Wingdings" w:hAnsi="Wingdings" w:hint="default"/>
+      </w:rPr>
+    </w:lvl>
+    <w:lvl w:ilvl="6" w:tplc="04030001" w:tentative="1">
+      <w:start w:val="1"/>
+      <w:numFmt w:val="bullet"/>
+      <w:lvlText w:val=""/>
+      <w:lvlJc w:val="left"/>
+      <w:pPr>
+        <w:ind w:left="5040" w:hanging="360"/>
+      </w:pPr>
+      <w:rPr>
+        <w:rFonts w:ascii="Symbol" w:hAnsi="Symbol" w:hint="default"/>
+      </w:rPr>
+    </w:lvl>
+    <w:lvl w:ilvl="7" w:tplc="04030003" w:tentative="1">
+      <w:start w:val="1"/>
+      <w:numFmt w:val="bullet"/>
+      <w:lvlText w:val="o"/>
+      <w:lvlJc w:val="left"/>
+      <w:pPr>
+        <w:ind w:left="5760" w:hanging="360"/>
+      </w:pPr>
+      <w:rPr>
+        <w:rFonts w:ascii="Courier New" w:hAnsi="Courier New" w:cs="Courier New" w:hint="default"/>
+      </w:rPr>
+    </w:lvl>
+    <w:lvl w:ilvl="8" w:tplc="04030005" w:tentative="1">
+      <w:start w:val="1"/>
+      <w:numFmt w:val="bullet"/>
+      <w:lvlText w:val=""/>
+      <w:lvlJc w:val="left"/>
+      <w:pPr>
+        <w:ind w:left="6480" w:hanging="360"/>
+      </w:pPr>
+      <w:rPr>
+        <w:rFonts w:ascii="Wingdings" w:hAnsi="Wingdings" w:hint="default"/>
+      </w:rPr>
+    </w:lvl>
+  </w:abstractNum>
+  <w:abstractNum w:abstractNumId="2" w15:restartNumberingAfterBreak="0">
     <w:nsid w:val="5BE51A8B"/>
     <w:multiLevelType w:val="hybridMultilevel"/>
     <w:tmpl w:val="DC54106E"/>
@@ -859,7 +2071,233 @@
       </w:rPr>
     </w:lvl>
   </w:abstractNum>
-  <w:abstractNum w:abstractNumId="2" w15:restartNumberingAfterBreak="0">
+  <w:abstractNum w:abstractNumId="3" w15:restartNumberingAfterBreak="0">
+    <w:nsid w:val="69E25888"/>
+    <w:multiLevelType w:val="hybridMultilevel"/>
+    <w:tmpl w:val="35FEB79E"/>
+    <w:lvl w:ilvl="0" w:tplc="04030001">
+      <w:start w:val="1"/>
+      <w:numFmt w:val="bullet"/>
+      <w:lvlText w:val=""/>
+      <w:lvlJc w:val="left"/>
+      <w:pPr>
+        <w:ind w:left="1440" w:hanging="360"/>
+      </w:pPr>
+      <w:rPr>
+        <w:rFonts w:ascii="Symbol" w:hAnsi="Symbol" w:hint="default"/>
+      </w:rPr>
+    </w:lvl>
+    <w:lvl w:ilvl="1" w:tplc="04030003" w:tentative="1">
+      <w:start w:val="1"/>
+      <w:numFmt w:val="bullet"/>
+      <w:lvlText w:val="o"/>
+      <w:lvlJc w:val="left"/>
+      <w:pPr>
+        <w:ind w:left="2160" w:hanging="360"/>
+      </w:pPr>
+      <w:rPr>
+        <w:rFonts w:ascii="Courier New" w:hAnsi="Courier New" w:cs="Courier New" w:hint="default"/>
+      </w:rPr>
+    </w:lvl>
+    <w:lvl w:ilvl="2" w:tplc="04030005" w:tentative="1">
+      <w:start w:val="1"/>
+      <w:numFmt w:val="bullet"/>
+      <w:lvlText w:val=""/>
+      <w:lvlJc w:val="left"/>
+      <w:pPr>
+        <w:ind w:left="2880" w:hanging="360"/>
+      </w:pPr>
+      <w:rPr>
+        <w:rFonts w:ascii="Wingdings" w:hAnsi="Wingdings" w:hint="default"/>
+      </w:rPr>
+    </w:lvl>
+    <w:lvl w:ilvl="3" w:tplc="04030001" w:tentative="1">
+      <w:start w:val="1"/>
+      <w:numFmt w:val="bullet"/>
+      <w:lvlText w:val=""/>
+      <w:lvlJc w:val="left"/>
+      <w:pPr>
+        <w:ind w:left="3600" w:hanging="360"/>
+      </w:pPr>
+      <w:rPr>
+        <w:rFonts w:ascii="Symbol" w:hAnsi="Symbol" w:hint="default"/>
+      </w:rPr>
+    </w:lvl>
+    <w:lvl w:ilvl="4" w:tplc="04030003" w:tentative="1">
+      <w:start w:val="1"/>
+      <w:numFmt w:val="bullet"/>
+      <w:lvlText w:val="o"/>
+      <w:lvlJc w:val="left"/>
+      <w:pPr>
+        <w:ind w:left="4320" w:hanging="360"/>
+      </w:pPr>
+      <w:rPr>
+        <w:rFonts w:ascii="Courier New" w:hAnsi="Courier New" w:cs="Courier New" w:hint="default"/>
+      </w:rPr>
+    </w:lvl>
+    <w:lvl w:ilvl="5" w:tplc="04030005" w:tentative="1">
+      <w:start w:val="1"/>
+      <w:numFmt w:val="bullet"/>
+      <w:lvlText w:val=""/>
+      <w:lvlJc w:val="left"/>
+      <w:pPr>
+        <w:ind w:left="5040" w:hanging="360"/>
+      </w:pPr>
+      <w:rPr>
+        <w:rFonts w:ascii="Wingdings" w:hAnsi="Wingdings" w:hint="default"/>
+      </w:rPr>
+    </w:lvl>
+    <w:lvl w:ilvl="6" w:tplc="04030001" w:tentative="1">
+      <w:start w:val="1"/>
+      <w:numFmt w:val="bullet"/>
+      <w:lvlText w:val=""/>
+      <w:lvlJc w:val="left"/>
+      <w:pPr>
+        <w:ind w:left="5760" w:hanging="360"/>
+      </w:pPr>
+      <w:rPr>
+        <w:rFonts w:ascii="Symbol" w:hAnsi="Symbol" w:hint="default"/>
+      </w:rPr>
+    </w:lvl>
+    <w:lvl w:ilvl="7" w:tplc="04030003" w:tentative="1">
+      <w:start w:val="1"/>
+      <w:numFmt w:val="bullet"/>
+      <w:lvlText w:val="o"/>
+      <w:lvlJc w:val="left"/>
+      <w:pPr>
+        <w:ind w:left="6480" w:hanging="360"/>
+      </w:pPr>
+      <w:rPr>
+        <w:rFonts w:ascii="Courier New" w:hAnsi="Courier New" w:cs="Courier New" w:hint="default"/>
+      </w:rPr>
+    </w:lvl>
+    <w:lvl w:ilvl="8" w:tplc="04030005" w:tentative="1">
+      <w:start w:val="1"/>
+      <w:numFmt w:val="bullet"/>
+      <w:lvlText w:val=""/>
+      <w:lvlJc w:val="left"/>
+      <w:pPr>
+        <w:ind w:left="7200" w:hanging="360"/>
+      </w:pPr>
+      <w:rPr>
+        <w:rFonts w:ascii="Wingdings" w:hAnsi="Wingdings" w:hint="default"/>
+      </w:rPr>
+    </w:lvl>
+  </w:abstractNum>
+  <w:abstractNum w:abstractNumId="4" w15:restartNumberingAfterBreak="0">
+    <w:nsid w:val="77733A36"/>
+    <w:multiLevelType w:val="hybridMultilevel"/>
+    <w:tmpl w:val="D5D27358"/>
+    <w:lvl w:ilvl="0" w:tplc="04030001">
+      <w:start w:val="1"/>
+      <w:numFmt w:val="bullet"/>
+      <w:lvlText w:val=""/>
+      <w:lvlJc w:val="left"/>
+      <w:pPr>
+        <w:ind w:left="720" w:hanging="360"/>
+      </w:pPr>
+      <w:rPr>
+        <w:rFonts w:ascii="Symbol" w:hAnsi="Symbol" w:hint="default"/>
+      </w:rPr>
+    </w:lvl>
+    <w:lvl w:ilvl="1" w:tplc="04030003" w:tentative="1">
+      <w:start w:val="1"/>
+      <w:numFmt w:val="bullet"/>
+      <w:lvlText w:val="o"/>
+      <w:lvlJc w:val="left"/>
+      <w:pPr>
+        <w:ind w:left="1440" w:hanging="360"/>
+      </w:pPr>
+      <w:rPr>
+        <w:rFonts w:ascii="Courier New" w:hAnsi="Courier New" w:cs="Courier New" w:hint="default"/>
+      </w:rPr>
+    </w:lvl>
+    <w:lvl w:ilvl="2" w:tplc="04030005" w:tentative="1">
+      <w:start w:val="1"/>
+      <w:numFmt w:val="bullet"/>
+      <w:lvlText w:val=""/>
+      <w:lvlJc w:val="left"/>
+      <w:pPr>
+        <w:ind w:left="2160" w:hanging="360"/>
+      </w:pPr>
+      <w:rPr>
+        <w:rFonts w:ascii="Wingdings" w:hAnsi="Wingdings" w:hint="default"/>
+      </w:rPr>
+    </w:lvl>
+    <w:lvl w:ilvl="3" w:tplc="04030001" w:tentative="1">
+      <w:start w:val="1"/>
+      <w:numFmt w:val="bullet"/>
+      <w:lvlText w:val=""/>
+      <w:lvlJc w:val="left"/>
+      <w:pPr>
+        <w:ind w:left="2880" w:hanging="360"/>
+      </w:pPr>
+      <w:rPr>
+        <w:rFonts w:ascii="Symbol" w:hAnsi="Symbol" w:hint="default"/>
+      </w:rPr>
+    </w:lvl>
+    <w:lvl w:ilvl="4" w:tplc="04030003" w:tentative="1">
+      <w:start w:val="1"/>
+      <w:numFmt w:val="bullet"/>
+      <w:lvlText w:val="o"/>
+      <w:lvlJc w:val="left"/>
+      <w:pPr>
+        <w:ind w:left="3600" w:hanging="360"/>
+      </w:pPr>
+      <w:rPr>
+        <w:rFonts w:ascii="Courier New" w:hAnsi="Courier New" w:cs="Courier New" w:hint="default"/>
+      </w:rPr>
+    </w:lvl>
+    <w:lvl w:ilvl="5" w:tplc="04030005" w:tentative="1">
+      <w:start w:val="1"/>
+      <w:numFmt w:val="bullet"/>
+      <w:lvlText w:val=""/>
+      <w:lvlJc w:val="left"/>
+      <w:pPr>
+        <w:ind w:left="4320" w:hanging="360"/>
+      </w:pPr>
+      <w:rPr>
+        <w:rFonts w:ascii="Wingdings" w:hAnsi="Wingdings" w:hint="default"/>
+      </w:rPr>
+    </w:lvl>
+    <w:lvl w:ilvl="6" w:tplc="04030001" w:tentative="1">
+      <w:start w:val="1"/>
+      <w:numFmt w:val="bullet"/>
+      <w:lvlText w:val=""/>
+      <w:lvlJc w:val="left"/>
+      <w:pPr>
+        <w:ind w:left="5040" w:hanging="360"/>
+      </w:pPr>
+      <w:rPr>
+        <w:rFonts w:ascii="Symbol" w:hAnsi="Symbol" w:hint="default"/>
+      </w:rPr>
+    </w:lvl>
+    <w:lvl w:ilvl="7" w:tplc="04030003" w:tentative="1">
+      <w:start w:val="1"/>
+      <w:numFmt w:val="bullet"/>
+      <w:lvlText w:val="o"/>
+      <w:lvlJc w:val="left"/>
+      <w:pPr>
+        <w:ind w:left="5760" w:hanging="360"/>
+      </w:pPr>
+      <w:rPr>
+        <w:rFonts w:ascii="Courier New" w:hAnsi="Courier New" w:cs="Courier New" w:hint="default"/>
+      </w:rPr>
+    </w:lvl>
+    <w:lvl w:ilvl="8" w:tplc="04030005" w:tentative="1">
+      <w:start w:val="1"/>
+      <w:numFmt w:val="bullet"/>
+      <w:lvlText w:val=""/>
+      <w:lvlJc w:val="left"/>
+      <w:pPr>
+        <w:ind w:left="6480" w:hanging="360"/>
+      </w:pPr>
+      <w:rPr>
+        <w:rFonts w:ascii="Wingdings" w:hAnsi="Wingdings" w:hint="default"/>
+      </w:rPr>
+    </w:lvl>
+  </w:abstractNum>
+  <w:abstractNum w:abstractNumId="5" w15:restartNumberingAfterBreak="0">
     <w:nsid w:val="790E6D27"/>
     <w:multiLevelType w:val="hybridMultilevel"/>
     <w:tmpl w:val="5E20626A"/>
@@ -973,13 +2411,22 @@
     </w:lvl>
   </w:abstractNum>
   <w:num w:numId="1">
-    <w:abstractNumId w:val="2"/>
+    <w:abstractNumId w:val="5"/>
   </w:num>
   <w:num w:numId="2">
-    <w:abstractNumId w:val="1"/>
+    <w:abstractNumId w:val="2"/>
   </w:num>
   <w:num w:numId="3">
     <w:abstractNumId w:val="0"/>
+  </w:num>
+  <w:num w:numId="4">
+    <w:abstractNumId w:val="4"/>
+  </w:num>
+  <w:num w:numId="5">
+    <w:abstractNumId w:val="3"/>
+  </w:num>
+  <w:num w:numId="6">
+    <w:abstractNumId w:val="1"/>
   </w:num>
 </w:numbering>
 </file>
@@ -1460,6 +2907,25 @@
       <w:contextualSpacing/>
     </w:pPr>
   </w:style>
+  <w:style w:type="table" w:styleId="Tablaconcuadrcula">
+    <w:name w:val="Table Grid"/>
+    <w:basedOn w:val="Tablanormal"/>
+    <w:uiPriority w:val="39"/>
+    <w:rsid w:val="000654B3"/>
+    <w:pPr>
+      <w:spacing w:after="0" w:line="240" w:lineRule="auto"/>
+    </w:pPr>
+    <w:tblPr>
+      <w:tblBorders>
+        <w:top w:val="single" w:sz="4" w:space="0" w:color="auto"/>
+        <w:left w:val="single" w:sz="4" w:space="0" w:color="auto"/>
+        <w:bottom w:val="single" w:sz="4" w:space="0" w:color="auto"/>
+        <w:right w:val="single" w:sz="4" w:space="0" w:color="auto"/>
+        <w:insideH w:val="single" w:sz="4" w:space="0" w:color="auto"/>
+        <w:insideV w:val="single" w:sz="4" w:space="0" w:color="auto"/>
+      </w:tblBorders>
+    </w:tblPr>
+  </w:style>
 </w:styles>
 </file>
 

</xml_diff>